<commit_message>
code tidy up and readme file update
</commit_message>
<xml_diff>
--- a/readme.docx
+++ b/readme.docx
@@ -3,165 +3,118 @@
 <w:document xmlns:wpc="http://schemas.microsoft.com/office/word/2010/wordprocessingCanvas" xmlns:cx="http://schemas.microsoft.com/office/drawing/2014/chartex" xmlns:cx1="http://schemas.microsoft.com/office/drawing/2015/9/8/chartex" xmlns:cx2="http://schemas.microsoft.com/office/drawing/2015/10/21/chartex" xmlns:cx3="http://schemas.microsoft.com/office/drawing/2016/5/9/chartex" xmlns:cx4="http://schemas.microsoft.com/office/drawing/2016/5/10/chartex" xmlns:cx5="http://schemas.microsoft.com/office/drawing/2016/5/11/chartex" xmlns:cx6="http://schemas.microsoft.com/office/drawing/2016/5/12/chartex" xmlns:cx7="http://schemas.microsoft.com/office/drawing/2016/5/13/chartex" xmlns:cx8="http://schemas.microsoft.com/office/drawing/2016/5/14/chartex" xmlns:mc="http://schemas.openxmlformats.org/markup-compatibility/2006" xmlns:aink="http://schemas.microsoft.com/office/drawing/2016/ink" xmlns:am3d="http://schemas.microsoft.com/office/drawing/2017/model3d" xmlns:o="urn:schemas-microsoft-com:office:office" xmlns:r="http://schemas.openxmlformats.org/officeDocument/2006/relationships" xmlns:m="http://schemas.openxmlformats.org/officeDocument/2006/math" xmlns:v="urn:schemas-microsoft-com:vml" xmlns:wp14="http://schemas.microsoft.com/office/word/2010/wordprocessingDrawing" xmlns:wp="http://schemas.openxmlformats.org/drawingml/2006/wordprocessingDrawing" xmlns:w10="urn:schemas-microsoft-com:office:word" xmlns:w="http://schemas.openxmlformats.org/wordprocessingml/2006/main" xmlns:w14="http://schemas.microsoft.com/office/word/2010/wordml" xmlns:w15="http://schemas.microsoft.com/office/word/2012/wordml" xmlns:w16cex="http://schemas.microsoft.com/office/word/2018/wordml/cex" xmlns:w16cid="http://schemas.microsoft.com/office/word/2016/wordml/cid" xmlns:w16="http://schemas.microsoft.com/office/word/2018/wordml" xmlns:w16se="http://schemas.microsoft.com/office/word/2015/wordml/symex" xmlns:wpg="http://schemas.microsoft.com/office/word/2010/wordprocessingGroup" xmlns:wpi="http://schemas.microsoft.com/office/word/2010/wordprocessingInk" xmlns:wne="http://schemas.microsoft.com/office/word/2006/wordml" xmlns:wps="http://schemas.microsoft.com/office/word/2010/wordprocessingShape" mc:Ignorable="w14 w15 w16se w16cid w16 w16cex wp14">
   <w:body>
     <w:p>
-      <w:r>
-        <w:rPr>
-          <w:rFonts w:ascii="Segoe UI" w:hAnsi="Segoe UI" w:cs="Segoe UI"/>
-          <w:color w:val="201F1E"/>
-          <w:shd w:val="clear" w:color="auto" w:fill="FFFFFF"/>
-        </w:rPr>
-        <w:t>Technology Requirements</w:t>
-      </w:r>
-      <w:r>
-        <w:rPr>
-          <w:rFonts w:ascii="Segoe UI" w:hAnsi="Segoe UI" w:cs="Segoe UI"/>
-          <w:color w:val="201F1E"/>
-        </w:rPr>
-        <w:br/>
-      </w:r>
-      <w:r>
-        <w:rPr>
-          <w:rFonts w:ascii="Segoe UI" w:hAnsi="Segoe UI" w:cs="Segoe UI"/>
-          <w:color w:val="201F1E"/>
-          <w:shd w:val="clear" w:color="auto" w:fill="FFFFFF"/>
-        </w:rPr>
-        <w:t>The application middleware must be written in C# and targeted for .Net Core 3.</w:t>
-      </w:r>
-      <w:r>
-        <w:rPr>
-          <w:rFonts w:ascii="Segoe UI" w:hAnsi="Segoe UI" w:cs="Segoe UI"/>
-          <w:color w:val="201F1E"/>
-        </w:rPr>
-        <w:br/>
-      </w:r>
-      <w:r>
-        <w:rPr>
-          <w:rFonts w:ascii="Segoe UI" w:hAnsi="Segoe UI" w:cs="Segoe UI"/>
-          <w:color w:val="201F1E"/>
-          <w:shd w:val="clear" w:color="auto" w:fill="FFFFFF"/>
-        </w:rPr>
-        <w:t>Data storage must be done using Microsoft SQL Server 2012 or later. (Express edition is just fine).</w:t>
-      </w:r>
-      <w:r>
-        <w:rPr>
-          <w:rFonts w:ascii="Segoe UI" w:hAnsi="Segoe UI" w:cs="Segoe UI"/>
-          <w:color w:val="201F1E"/>
-        </w:rPr>
-        <w:br/>
-      </w:r>
-      <w:r>
-        <w:rPr>
-          <w:rFonts w:ascii="Segoe UI" w:hAnsi="Segoe UI" w:cs="Segoe UI"/>
-          <w:color w:val="201F1E"/>
-          <w:shd w:val="clear" w:color="auto" w:fill="FFFFFF"/>
-        </w:rPr>
-        <w:t>You can use any front-end technology you like, such as Blazor, Angular, or plain Javascript.</w:t>
-      </w:r>
-      <w:r>
-        <w:rPr>
-          <w:rFonts w:ascii="Segoe UI" w:hAnsi="Segoe UI" w:cs="Segoe UI"/>
-          <w:color w:val="201F1E"/>
-        </w:rPr>
-        <w:br/>
-      </w:r>
-      <w:r>
-        <w:rPr>
-          <w:rFonts w:ascii="Segoe UI" w:hAnsi="Segoe UI" w:cs="Segoe UI"/>
-          <w:color w:val="201F1E"/>
-          <w:shd w:val="clear" w:color="auto" w:fill="FFFFFF"/>
-        </w:rPr>
-        <w:t>Your solution file must be compatible with Visual Studio 2019 (Windows version)</w:t>
-      </w:r>
-      <w:r>
-        <w:rPr>
-          <w:rFonts w:ascii="Segoe UI" w:hAnsi="Segoe UI" w:cs="Segoe UI"/>
-          <w:color w:val="201F1E"/>
-        </w:rPr>
-        <w:br/>
-      </w:r>
-      <w:r>
-        <w:rPr>
-          <w:rFonts w:ascii="Segoe UI" w:hAnsi="Segoe UI" w:cs="Segoe UI"/>
-          <w:color w:val="201F1E"/>
-        </w:rPr>
-        <w:br/>
-      </w:r>
-      <w:r>
-        <w:rPr>
-          <w:rFonts w:ascii="Segoe UI" w:hAnsi="Segoe UI" w:cs="Segoe UI"/>
-          <w:color w:val="201F1E"/>
-          <w:shd w:val="clear" w:color="auto" w:fill="FFFFFF"/>
-        </w:rPr>
-        <w:t>Submission Requirements</w:t>
-      </w:r>
-      <w:r>
-        <w:rPr>
-          <w:rFonts w:ascii="Segoe UI" w:hAnsi="Segoe UI" w:cs="Segoe UI"/>
-          <w:color w:val="201F1E"/>
-        </w:rPr>
-        <w:br/>
-      </w:r>
-      <w:r>
-        <w:rPr>
-          <w:rFonts w:ascii="Segoe UI" w:hAnsi="Segoe UI" w:cs="Segoe UI"/>
-          <w:color w:val="201F1E"/>
-          <w:shd w:val="clear" w:color="auto" w:fill="FFFFFF"/>
-        </w:rPr>
-        <w:t>Email us at jobtest@creditworks.co.nz with the URL for a git repository link where we can find your solution and all other necessary files, including development notes, and any design, documentation and readme files.</w:t>
-      </w:r>
-      <w:r>
-        <w:rPr>
-          <w:rFonts w:ascii="Segoe UI" w:hAnsi="Segoe UI" w:cs="Segoe UI"/>
-          <w:color w:val="201F1E"/>
-        </w:rPr>
-        <w:br/>
-      </w:r>
-      <w:r>
-        <w:rPr>
-          <w:rFonts w:ascii="Segoe UI" w:hAnsi="Segoe UI" w:cs="Segoe UI"/>
-          <w:color w:val="201F1E"/>
-          <w:shd w:val="clear" w:color="auto" w:fill="FFFFFF"/>
-        </w:rPr>
-        <w:t>Submissions must be completed by 9am on Tuesday 27th October 2020. We will not accept late submissions.</w:t>
+      <w:pPr>
+        <w:rPr>
+          <w:b/>
+          <w:bCs/>
+        </w:rPr>
+      </w:pPr>
+      <w:r>
+        <w:rPr>
+          <w:rFonts w:hint="eastAsia"/>
+          <w:b/>
+          <w:bCs/>
+        </w:rPr>
+        <w:t>I</w:t>
+      </w:r>
+      <w:r>
+        <w:rPr>
+          <w:b/>
+          <w:bCs/>
+        </w:rPr>
+        <w:t>ntroduction</w:t>
+      </w:r>
+    </w:p>
+    <w:p>
+      <w:r>
+        <w:t xml:space="preserve">VehicleHub is a  CRUD web app to manage vehicles. </w:t>
+      </w:r>
+      <w:r>
+        <w:t>The app allows user Create, Read, Update and Delete vehicle/manufacturer/category from database.</w:t>
+      </w:r>
+    </w:p>
+    <w:p>
+      <w:r>
+        <w:t xml:space="preserve">Technology </w:t>
+      </w:r>
+      <w:r>
+        <w:t>keywords</w:t>
+      </w:r>
+      <w:r>
+        <w:t>:</w:t>
+      </w:r>
+      <w:r>
+        <w:t xml:space="preserve"> c#, .Net Core 3, Microsoft SQL Server, Blazor</w:t>
+      </w:r>
+      <w:r>
+        <w:t xml:space="preserve"> </w:t>
+      </w:r>
+      <w:r>
+        <w:t>two-</w:t>
+      </w:r>
+      <w:r>
+        <w:t xml:space="preserve">way </w:t>
+      </w:r>
+      <w:r>
+        <w:t>Binding,</w:t>
+      </w:r>
+      <w:r>
+        <w:t xml:space="preserve"> Blazor</w:t>
+      </w:r>
+      <w:r>
+        <w:t xml:space="preserve"> Form validation</w:t>
+      </w:r>
+      <w:r>
+        <w:t>, Dapper</w:t>
+      </w:r>
+      <w:r>
+        <w:t>,</w:t>
+      </w:r>
+      <w:r>
+        <w:t xml:space="preserve"> Visual Studio 2019.</w:t>
       </w:r>
     </w:p>
     <w:p/>
     <w:p>
-      <w:r>
-        <w:t xml:space="preserve">VehicleHub is a  CRUD web app to manage vehicles. </w:t>
-      </w:r>
-      <w:r>
-        <w:t>The app allows user to Create, Read, Update and Delete vehicle/manufacturer/category from database.</w:t>
-      </w:r>
-    </w:p>
-    <w:p>
-      <w:r>
-        <w:t xml:space="preserve">Technology </w:t>
-      </w:r>
-      <w:r>
-        <w:t>keywords</w:t>
-      </w:r>
-      <w:r>
-        <w:t>:</w:t>
-      </w:r>
-      <w:r>
-        <w:t xml:space="preserve"> c#, .Net Core 3, Microsoft SQL Server, Blazor, 2-way bind, Dapper Visual Studio 2019.</w:t>
-      </w:r>
-    </w:p>
-    <w:p/>
-    <w:p>
-      <w:r>
+      <w:pPr>
+        <w:rPr>
+          <w:b/>
+          <w:bCs/>
+        </w:rPr>
+      </w:pPr>
+      <w:r>
+        <w:rPr>
+          <w:b/>
+          <w:bCs/>
+        </w:rPr>
         <w:t>Steps</w:t>
       </w:r>
       <w:r>
+        <w:rPr>
+          <w:b/>
+          <w:bCs/>
+        </w:rPr>
         <w:t xml:space="preserve"> to</w:t>
       </w:r>
       <w:r>
+        <w:rPr>
+          <w:b/>
+          <w:bCs/>
+        </w:rPr>
         <w:t xml:space="preserve"> compile</w:t>
       </w:r>
       <w:r>
+        <w:rPr>
+          <w:b/>
+          <w:bCs/>
+        </w:rPr>
         <w:t xml:space="preserve"> the app</w:t>
       </w:r>
       <w:r>
+        <w:rPr>
+          <w:b/>
+          <w:bCs/>
+        </w:rPr>
         <w:t xml:space="preserve"> solution</w:t>
       </w:r>
     </w:p>
@@ -176,6 +129,9 @@
       <w:r>
         <w:t>Create database, name as VehicleHub</w:t>
       </w:r>
+      <w:r>
+        <w:t>.</w:t>
+      </w:r>
     </w:p>
     <w:p>
       <w:pPr>
@@ -189,10 +145,22 @@
         <w:t xml:space="preserve">Run </w:t>
       </w:r>
       <w:r>
-        <w:t>SQL_create_table_sp</w:t>
-      </w:r>
-      <w:r>
-        <w:t>.sql located in solution folder to create necessary tables, stored procedures, sample data.</w:t>
+        <w:t>SQL_create_table_sp_data</w:t>
+      </w:r>
+      <w:r>
+        <w:t xml:space="preserve">.sql </w:t>
+      </w:r>
+      <w:r>
+        <w:rPr>
+          <w:rFonts w:hint="eastAsia"/>
+        </w:rPr>
+        <w:t>un</w:t>
+      </w:r>
+      <w:r>
+        <w:t>der</w:t>
+      </w:r>
+      <w:r>
+        <w:t xml:space="preserve"> solution folder to create necessary tables, stored procedures, sample data.</w:t>
       </w:r>
     </w:p>
     <w:p>
@@ -224,7 +192,7 @@
                     <pic:cNvPicPr/>
                   </pic:nvPicPr>
                   <pic:blipFill>
-                    <a:blip r:embed="rId5"/>
+                    <a:blip r:embed="rId7"/>
                     <a:stretch>
                       <a:fillRect/>
                     </a:stretch>
@@ -249,39 +217,160 @@
       <w:pPr>
         <w:pStyle w:val="ListParagraph"/>
       </w:pPr>
-      <w:r>
+    </w:p>
+    <w:p>
+      <w:pPr>
+        <w:pStyle w:val="ListParagraph"/>
+      </w:pPr>
+      <w:r>
+        <w:t>3.</w:t>
+      </w:r>
+      <w:r>
+        <w:t xml:space="preserve"> Config Connection string in appsettings.json file.</w:t>
+      </w:r>
+    </w:p>
+    <w:p>
+      <w:pPr>
+        <w:pStyle w:val="ListParagraph"/>
+      </w:pPr>
+      <w:r>
+        <w:rPr>
+          <w:noProof/>
+        </w:rPr>
+        <w:drawing>
+          <wp:inline distT="0" distB="0" distL="0" distR="0" wp14:anchorId="09E62308" wp14:editId="1BF19983">
+            <wp:extent cx="5731510" cy="1130300"/>
+            <wp:effectExtent l="0" t="0" r="2540" b="0"/>
+            <wp:docPr id="2" name="Picture 2"/>
+            <wp:cNvGraphicFramePr>
+              <a:graphicFrameLocks xmlns:a="http://schemas.openxmlformats.org/drawingml/2006/main" noChangeAspect="1"/>
+            </wp:cNvGraphicFramePr>
+            <a:graphic xmlns:a="http://schemas.openxmlformats.org/drawingml/2006/main">
+              <a:graphicData uri="http://schemas.openxmlformats.org/drawingml/2006/picture">
+                <pic:pic xmlns:pic="http://schemas.openxmlformats.org/drawingml/2006/picture">
+                  <pic:nvPicPr>
+                    <pic:cNvPr id="1" name=""/>
+                    <pic:cNvPicPr/>
+                  </pic:nvPicPr>
+                  <pic:blipFill>
+                    <a:blip r:embed="rId8"/>
+                    <a:stretch>
+                      <a:fillRect/>
+                    </a:stretch>
+                  </pic:blipFill>
+                  <pic:spPr>
+                    <a:xfrm>
+                      <a:off x="0" y="0"/>
+                      <a:ext cx="5731510" cy="1130300"/>
+                    </a:xfrm>
+                    <a:prstGeom prst="rect">
+                      <a:avLst/>
+                    </a:prstGeom>
+                  </pic:spPr>
+                </pic:pic>
+              </a:graphicData>
+            </a:graphic>
+          </wp:inline>
+        </w:drawing>
+      </w:r>
+    </w:p>
+    <w:p>
+      <w:pPr>
+        <w:pStyle w:val="ListParagraph"/>
+      </w:pPr>
+    </w:p>
+    <w:p>
+      <w:pPr>
+        <w:pStyle w:val="ListParagraph"/>
+      </w:pPr>
+      <w:r>
+        <w:rPr>
+          <w:rFonts w:hint="eastAsia"/>
+        </w:rPr>
+        <w:t>4</w:t>
+      </w:r>
+      <w:r>
+        <w:t xml:space="preserve">. Compile </w:t>
+      </w:r>
+      <w:r>
+        <w:t>BlazorCRUD solution in visual studio 2019.</w:t>
+      </w:r>
+    </w:p>
+    <w:p>
+      <w:pPr>
+        <w:pStyle w:val="ListParagraph"/>
+      </w:pPr>
+    </w:p>
+    <w:p>
+      <w:pPr>
+        <w:pStyle w:val="ListParagraph"/>
+      </w:pPr>
+    </w:p>
+    <w:p>
+      <w:pPr>
+        <w:pStyle w:val="ListParagraph"/>
+      </w:pPr>
+    </w:p>
+    <w:p>
+      <w:pPr>
+        <w:pStyle w:val="ListParagraph"/>
+      </w:pPr>
+    </w:p>
+    <w:p>
+      <w:pPr>
+        <w:rPr>
+          <w:b/>
+          <w:bCs/>
+        </w:rPr>
+      </w:pPr>
+      <w:r>
+        <w:rPr>
+          <w:b/>
+          <w:bCs/>
+        </w:rPr>
         <w:lastRenderedPageBreak/>
-        <w:t>3.</w:t>
+        <w:t>Design notes</w:t>
+      </w:r>
+    </w:p>
+    <w:p>
+      <w:pPr>
+        <w:ind w:leftChars="100" w:left="220"/>
+        <w:rPr>
+          <w:b/>
+          <w:bCs/>
+        </w:rPr>
+      </w:pPr>
+      <w:r>
+        <w:rPr>
+          <w:b/>
+          <w:bCs/>
+        </w:rPr>
+        <w:t>DB table design</w:t>
+      </w:r>
+    </w:p>
+    <w:p>
+      <w:pPr>
+        <w:ind w:leftChars="100" w:left="220"/>
+      </w:pPr>
+      <w:r>
+        <w:rPr>
+          <w:rFonts w:hint="eastAsia"/>
+        </w:rPr>
+        <w:t>3</w:t>
+      </w:r>
+      <w:r>
+        <w:t xml:space="preserve"> tables: Vehicles, Manufacturers and Categries</w:t>
       </w:r>
     </w:p>
     <w:p>
       <w:pPr>
         <w:pStyle w:val="ListParagraph"/>
-      </w:pPr>
-    </w:p>
-    <w:p>
-      <w:pPr>
-        <w:pStyle w:val="ListParagraph"/>
-      </w:pPr>
-    </w:p>
-    <w:p>
-      <w:r>
-        <w:t>Development notes</w:t>
-      </w:r>
-    </w:p>
-    <w:p/>
-    <w:p>
-      <w:r>
-        <w:t>Design notes</w:t>
-      </w:r>
-    </w:p>
-    <w:p/>
-    <w:p>
-      <w:r>
-        <w:t>Tables</w:t>
-      </w:r>
-    </w:p>
-    <w:p>
+        <w:numPr>
+          <w:ilvl w:val="0"/>
+          <w:numId w:val="2"/>
+        </w:numPr>
+        <w:ind w:leftChars="100" w:left="640"/>
+      </w:pPr>
       <w:r>
         <w:t>Vehicles</w:t>
       </w:r>
@@ -290,6 +379,7 @@
       <w:tblPr>
         <w:tblStyle w:val="TableGrid"/>
         <w:tblW w:w="0" w:type="auto"/>
+        <w:tblInd w:w="220" w:type="dxa"/>
         <w:tblLook w:val="04A0" w:firstRow="1" w:lastRow="0" w:firstColumn="1" w:lastColumn="0" w:noHBand="0" w:noVBand="1"/>
       </w:tblPr>
       <w:tblGrid>
@@ -309,7 +399,7 @@
         </w:tc>
         <w:tc>
           <w:tcPr>
-            <w:tcW w:w="1134" w:type="dxa"/>
+            <w:tcW w:w="1472" w:type="dxa"/>
           </w:tcPr>
           <w:p>
             <w:r>
@@ -325,13 +415,19 @@
           </w:tcPr>
           <w:p>
             <w:r>
-              <w:t>OwerName</w:t>
+              <w:t>Ow</w:t>
+            </w:r>
+            <w:r>
+              <w:t>n</w:t>
+            </w:r>
+            <w:r>
+              <w:t>erName</w:t>
             </w:r>
           </w:p>
         </w:tc>
         <w:tc>
           <w:tcPr>
-            <w:tcW w:w="1134" w:type="dxa"/>
+            <w:tcW w:w="1472" w:type="dxa"/>
           </w:tcPr>
           <w:p>
             <w:r>
@@ -353,7 +449,7 @@
         </w:tc>
         <w:tc>
           <w:tcPr>
-            <w:tcW w:w="1134" w:type="dxa"/>
+            <w:tcW w:w="1472" w:type="dxa"/>
           </w:tcPr>
           <w:p>
             <w:r>
@@ -375,7 +471,7 @@
         </w:tc>
         <w:tc>
           <w:tcPr>
-            <w:tcW w:w="1134" w:type="dxa"/>
+            <w:tcW w:w="1472" w:type="dxa"/>
           </w:tcPr>
           <w:p>
             <w:r>
@@ -397,7 +493,7 @@
         </w:tc>
         <w:tc>
           <w:tcPr>
-            <w:tcW w:w="1134" w:type="dxa"/>
+            <w:tcW w:w="1472" w:type="dxa"/>
           </w:tcPr>
           <w:p>
             <w:r>
@@ -407,8 +503,88 @@
         </w:tc>
       </w:tr>
     </w:tbl>
-    <w:p/>
-    <w:p>
+    <w:p>
+      <w:pPr>
+        <w:ind w:leftChars="100" w:left="220"/>
+      </w:pPr>
+    </w:p>
+    <w:p>
+      <w:pPr>
+        <w:ind w:leftChars="100" w:left="220"/>
+        <w:rPr>
+          <w:highlight w:val="yellow"/>
+        </w:rPr>
+      </w:pPr>
+      <w:r>
+        <w:rPr>
+          <w:highlight w:val="yellow"/>
+        </w:rPr>
+        <w:t xml:space="preserve">Required field: </w:t>
+      </w:r>
+      <w:r>
+        <w:rPr>
+          <w:highlight w:val="yellow"/>
+        </w:rPr>
+        <w:t>Owner</w:t>
+      </w:r>
+      <w:r>
+        <w:rPr>
+          <w:highlight w:val="yellow"/>
+        </w:rPr>
+        <w:t>Name</w:t>
+      </w:r>
+      <w:r>
+        <w:rPr>
+          <w:highlight w:val="yellow"/>
+        </w:rPr>
+        <w:t>, ManufactureId, YearOfManufacture, WeightInKilo</w:t>
+      </w:r>
+    </w:p>
+    <w:p>
+      <w:pPr>
+        <w:ind w:leftChars="100" w:left="220"/>
+        <w:rPr>
+          <w:highlight w:val="yellow"/>
+        </w:rPr>
+      </w:pPr>
+      <w:r>
+        <w:rPr>
+          <w:highlight w:val="yellow"/>
+        </w:rPr>
+        <w:t>YearOfManufacture range: (current year – 30, current year + 1)</w:t>
+      </w:r>
+    </w:p>
+    <w:p>
+      <w:pPr>
+        <w:ind w:leftChars="100" w:left="220"/>
+      </w:pPr>
+      <w:r>
+        <w:rPr>
+          <w:highlight w:val="yellow"/>
+        </w:rPr>
+        <w:t xml:space="preserve">WeightInKilo range: </w:t>
+      </w:r>
+      <w:r>
+        <w:rPr>
+          <w:highlight w:val="yellow"/>
+        </w:rPr>
+        <w:t>(0 , 99999)</w:t>
+      </w:r>
+    </w:p>
+    <w:p>
+      <w:pPr>
+        <w:ind w:leftChars="100" w:left="220"/>
+      </w:pPr>
+    </w:p>
+    <w:p>
+      <w:pPr>
+        <w:pStyle w:val="ListParagraph"/>
+        <w:numPr>
+          <w:ilvl w:val="0"/>
+          <w:numId w:val="2"/>
+        </w:numPr>
+        <w:ind w:leftChars="100" w:left="640"/>
+      </w:pPr>
       <w:r>
         <w:t>Manufacturers</w:t>
       </w:r>
@@ -417,6 +593,7 @@
       <w:tblPr>
         <w:tblStyle w:val="TableGrid"/>
         <w:tblW w:w="0" w:type="auto"/>
+        <w:tblInd w:w="220" w:type="dxa"/>
         <w:tblLook w:val="04A0" w:firstRow="1" w:lastRow="0" w:firstColumn="1" w:lastColumn="0" w:noHBand="0" w:noVBand="1"/>
       </w:tblPr>
       <w:tblGrid>
@@ -468,8 +645,57 @@
         </w:tc>
       </w:tr>
     </w:tbl>
-    <w:p/>
-    <w:p>
+    <w:p>
+      <w:pPr>
+        <w:ind w:leftChars="100" w:left="220"/>
+      </w:pPr>
+    </w:p>
+    <w:p>
+      <w:pPr>
+        <w:ind w:leftChars="100" w:left="220"/>
+        <w:rPr>
+          <w:highlight w:val="yellow"/>
+        </w:rPr>
+      </w:pPr>
+      <w:r>
+        <w:rPr>
+          <w:highlight w:val="yellow"/>
+        </w:rPr>
+        <w:t>Required field: Name</w:t>
+      </w:r>
+    </w:p>
+    <w:p>
+      <w:pPr>
+        <w:ind w:leftChars="100" w:left="220"/>
+      </w:pPr>
+      <w:r>
+        <w:rPr>
+          <w:rFonts w:hint="eastAsia"/>
+          <w:highlight w:val="yellow"/>
+        </w:rPr>
+        <w:t>M</w:t>
+      </w:r>
+      <w:r>
+        <w:rPr>
+          <w:highlight w:val="yellow"/>
+        </w:rPr>
+        <w:t>ax Name length: 250</w:t>
+      </w:r>
+    </w:p>
+    <w:p>
+      <w:pPr>
+        <w:ind w:leftChars="100" w:left="220"/>
+      </w:pPr>
+    </w:p>
+    <w:p>
+      <w:pPr>
+        <w:pStyle w:val="ListParagraph"/>
+        <w:numPr>
+          <w:ilvl w:val="0"/>
+          <w:numId w:val="2"/>
+        </w:numPr>
+        <w:ind w:leftChars="100" w:left="640"/>
+      </w:pPr>
       <w:r>
         <w:t>Categories</w:t>
       </w:r>
@@ -478,6 +704,7 @@
       <w:tblPr>
         <w:tblStyle w:val="TableGrid"/>
         <w:tblW w:w="0" w:type="auto"/>
+        <w:tblInd w:w="220" w:type="dxa"/>
         <w:tblLook w:val="04A0" w:firstRow="1" w:lastRow="0" w:firstColumn="1" w:lastColumn="0" w:noHBand="0" w:noVBand="1"/>
       </w:tblPr>
       <w:tblGrid>
@@ -497,7 +724,7 @@
         </w:tc>
         <w:tc>
           <w:tcPr>
-            <w:tcW w:w="1134" w:type="dxa"/>
+            <w:tcW w:w="1472" w:type="dxa"/>
           </w:tcPr>
           <w:p>
             <w:r>
@@ -519,7 +746,7 @@
         </w:tc>
         <w:tc>
           <w:tcPr>
-            <w:tcW w:w="1134" w:type="dxa"/>
+            <w:tcW w:w="1472" w:type="dxa"/>
           </w:tcPr>
           <w:p>
             <w:r>
@@ -541,7 +768,7 @@
         </w:tc>
         <w:tc>
           <w:tcPr>
-            <w:tcW w:w="1134" w:type="dxa"/>
+            <w:tcW w:w="1472" w:type="dxa"/>
           </w:tcPr>
           <w:p>
             <w:r>
@@ -563,7 +790,7 @@
         </w:tc>
         <w:tc>
           <w:tcPr>
-            <w:tcW w:w="1134" w:type="dxa"/>
+            <w:tcW w:w="1472" w:type="dxa"/>
           </w:tcPr>
           <w:p>
             <w:r>
@@ -585,7 +812,7 @@
         </w:tc>
         <w:tc>
           <w:tcPr>
-            <w:tcW w:w="1134" w:type="dxa"/>
+            <w:tcW w:w="1472" w:type="dxa"/>
           </w:tcPr>
           <w:p>
             <w:r>
@@ -595,16 +822,218 @@
         </w:tc>
       </w:tr>
     </w:tbl>
-    <w:p/>
-    <w:p/>
-    <w:p/>
-    <w:p>
+    <w:p>
+      <w:pPr>
+        <w:ind w:leftChars="100" w:left="220"/>
+      </w:pPr>
+    </w:p>
+    <w:p>
+      <w:pPr>
+        <w:ind w:leftChars="100" w:left="220"/>
+        <w:rPr>
+          <w:highlight w:val="yellow"/>
+        </w:rPr>
+      </w:pPr>
+      <w:r>
+        <w:rPr>
+          <w:rFonts w:hint="eastAsia"/>
+          <w:highlight w:val="yellow"/>
+        </w:rPr>
+        <w:t>R</w:t>
+      </w:r>
+      <w:r>
+        <w:rPr>
+          <w:highlight w:val="yellow"/>
+        </w:rPr>
+        <w:t>equired fiel</w:t>
+      </w:r>
+      <w:r>
+        <w:rPr>
+          <w:highlight w:val="yellow"/>
+        </w:rPr>
+        <w:t>ds: Name, WeightMin, WeightMax, IconPath</w:t>
+      </w:r>
+    </w:p>
+    <w:p>
+      <w:pPr>
+        <w:ind w:leftChars="100" w:left="220"/>
+        <w:rPr>
+          <w:highlight w:val="yellow"/>
+        </w:rPr>
+      </w:pPr>
+      <w:r>
+        <w:rPr>
+          <w:rFonts w:hint="eastAsia"/>
+          <w:highlight w:val="yellow"/>
+        </w:rPr>
+        <w:t>M</w:t>
+      </w:r>
+      <w:r>
+        <w:rPr>
+          <w:highlight w:val="yellow"/>
+        </w:rPr>
+        <w:t>ax Name length: 250</w:t>
+      </w:r>
+    </w:p>
+    <w:p>
+      <w:pPr>
+        <w:ind w:leftChars="100" w:left="220"/>
+        <w:rPr>
+          <w:highlight w:val="yellow"/>
+        </w:rPr>
+      </w:pPr>
+      <w:r>
+        <w:rPr>
+          <w:rFonts w:hint="eastAsia"/>
+          <w:highlight w:val="yellow"/>
+        </w:rPr>
+        <w:t>W</w:t>
+      </w:r>
+      <w:r>
+        <w:rPr>
+          <w:highlight w:val="yellow"/>
+        </w:rPr>
+        <w:t>eightMin / WeightMax range: (0 , 99999)</w:t>
+      </w:r>
+    </w:p>
+    <w:p>
+      <w:pPr>
+        <w:ind w:leftChars="100" w:left="220"/>
+        <w:rPr>
+          <w:highlight w:val="yellow"/>
+        </w:rPr>
+      </w:pPr>
+      <w:r>
+        <w:rPr>
+          <w:highlight w:val="yellow"/>
+        </w:rPr>
+        <w:t>WeightMin and WeightMax logic: weight</w:t>
+      </w:r>
+      <w:r>
+        <w:rPr>
+          <w:highlight w:val="yellow"/>
+        </w:rPr>
+        <w:t xml:space="preserve"> range</w:t>
+      </w:r>
+      <w:r>
+        <w:rPr>
+          <w:highlight w:val="yellow"/>
+        </w:rPr>
+        <w:t xml:space="preserve"> not overlap</w:t>
+      </w:r>
+      <w:r>
+        <w:rPr>
+          <w:highlight w:val="yellow"/>
+        </w:rPr>
+        <w:t>, and no gaps between categories.</w:t>
+      </w:r>
+    </w:p>
+    <w:p>
+      <w:pPr>
+        <w:ind w:leftChars="100" w:left="220"/>
+      </w:pPr>
+      <w:r>
+        <w:rPr>
+          <w:highlight w:val="yellow"/>
+        </w:rPr>
+        <w:t>IconPath: image file name under folder \wwwroot\Image</w:t>
+      </w:r>
+    </w:p>
+    <w:p>
+      <w:pPr>
+        <w:ind w:leftChars="100" w:left="220"/>
+      </w:pPr>
+    </w:p>
+    <w:p>
+      <w:pPr>
+        <w:ind w:leftChars="100" w:left="220"/>
+      </w:pPr>
+    </w:p>
+    <w:p>
+      <w:pPr>
+        <w:ind w:leftChars="100" w:left="220"/>
+        <w:rPr>
+          <w:b/>
+          <w:bCs/>
+        </w:rPr>
+      </w:pPr>
+      <w:r>
+        <w:rPr>
+          <w:b/>
+          <w:bCs/>
+        </w:rPr>
+        <w:lastRenderedPageBreak/>
+        <w:t>Web UI Design</w:t>
+      </w:r>
+    </w:p>
+    <w:p>
+      <w:pPr>
+        <w:ind w:leftChars="100" w:left="220"/>
+      </w:pPr>
+      <w:r>
+        <w:t>Vehicles / Manufacturers / Categ</w:t>
+      </w:r>
+      <w:r>
+        <w:t>o</w:t>
+      </w:r>
+      <w:r>
+        <w:t>ries management page follow the same pattern:</w:t>
+      </w:r>
+    </w:p>
+    <w:p>
+      <w:pPr>
+        <w:pStyle w:val="ListParagraph"/>
+        <w:numPr>
+          <w:ilvl w:val="0"/>
+          <w:numId w:val="2"/>
+        </w:numPr>
+        <w:ind w:leftChars="100" w:left="640"/>
+      </w:pPr>
+      <w:r>
+        <w:rPr>
+          <w:rFonts w:hint="eastAsia"/>
+        </w:rPr>
+        <w:t>M</w:t>
+      </w:r>
+      <w:r>
+        <w:t>enu bar on left side</w:t>
+      </w:r>
+    </w:p>
+    <w:p>
+      <w:pPr>
+        <w:pStyle w:val="ListParagraph"/>
+        <w:numPr>
+          <w:ilvl w:val="0"/>
+          <w:numId w:val="2"/>
+        </w:numPr>
+        <w:ind w:leftChars="100" w:left="640"/>
+      </w:pPr>
+      <w:r>
+        <w:rPr>
+          <w:rFonts w:hint="eastAsia"/>
+        </w:rPr>
+        <w:t>C</w:t>
+      </w:r>
+      <w:r>
+        <w:t>ontent area, data list table width 60% (area 1), data edit area</w:t>
+      </w:r>
+      <w:r>
+        <w:t xml:space="preserve"> </w:t>
+      </w:r>
+      <w:r>
+        <w:t>width 30% (area 2), 10% space in between</w:t>
+      </w:r>
+    </w:p>
+    <w:p>
+      <w:pPr>
+        <w:ind w:leftChars="100" w:left="220"/>
+      </w:pPr>
       <w:r>
         <w:rPr>
           <w:noProof/>
         </w:rPr>
         <w:drawing>
-          <wp:inline distT="0" distB="0" distL="0" distR="0" wp14:anchorId="6426279E" wp14:editId="6EEF41AA">
+          <wp:inline distT="0" distB="0" distL="0" distR="0" wp14:anchorId="3FBFE8E1" wp14:editId="1D29B6FF">
             <wp:extent cx="5731510" cy="2061845"/>
             <wp:effectExtent l="0" t="0" r="2540" b="0"/>
             <wp:docPr id="1" name="Picture 1"/>
@@ -619,7 +1048,7 @@
                     <pic:cNvPicPr/>
                   </pic:nvPicPr>
                   <pic:blipFill>
-                    <a:blip r:embed="rId6"/>
+                    <a:blip r:embed="rId9"/>
                     <a:stretch>
                       <a:fillRect/>
                     </a:stretch>
@@ -640,15 +1069,179 @@
         </w:drawing>
       </w:r>
     </w:p>
-    <w:p/>
-    <w:p>
-      <w:pPr>
-        <w:rPr>
-          <w:noProof/>
-        </w:rPr>
-      </w:pPr>
-    </w:p>
-    <w:p>
+    <w:p>
+      <w:pPr>
+        <w:ind w:leftChars="100" w:left="220"/>
+      </w:pPr>
+    </w:p>
+    <w:p>
+      <w:pPr>
+        <w:pStyle w:val="ListParagraph"/>
+        <w:numPr>
+          <w:ilvl w:val="0"/>
+          <w:numId w:val="2"/>
+        </w:numPr>
+        <w:ind w:leftChars="100" w:left="640"/>
+      </w:pPr>
+      <w:r>
+        <w:t>Data fields validation before update Vehicles / Manufacturers / Categories table.</w:t>
+      </w:r>
+    </w:p>
+    <w:p>
+      <w:pPr>
+        <w:pStyle w:val="ListParagraph"/>
+        <w:numPr>
+          <w:ilvl w:val="0"/>
+          <w:numId w:val="2"/>
+        </w:numPr>
+        <w:ind w:leftChars="100" w:left="640"/>
+      </w:pPr>
+      <w:r>
+        <w:rPr>
+          <w:rFonts w:hint="eastAsia"/>
+        </w:rPr>
+        <w:t>T</w:t>
+      </w:r>
+      <w:r>
+        <w:t xml:space="preserve">o implement Category WeightMin and WeightMax logic, </w:t>
+      </w:r>
+    </w:p>
+    <w:p>
+      <w:pPr>
+        <w:pStyle w:val="ListParagraph"/>
+        <w:numPr>
+          <w:ilvl w:val="1"/>
+          <w:numId w:val="2"/>
+        </w:numPr>
+        <w:ind w:leftChars="291" w:left="1060"/>
+      </w:pPr>
+      <w:r>
+        <w:t>O</w:t>
+      </w:r>
+      <w:r>
+        <w:t xml:space="preserve">nly categories with the lowest / highest </w:t>
+      </w:r>
+      <w:r>
+        <w:t>weight range can be deleted</w:t>
+      </w:r>
+      <w:r>
+        <w:t>.</w:t>
+      </w:r>
+      <w:r>
+        <w:t xml:space="preserve"> </w:t>
+      </w:r>
+      <w:r>
+        <w:rPr>
+          <w:rFonts w:hint="eastAsia"/>
+        </w:rPr>
+        <w:t>（</w:t>
+      </w:r>
+      <w:r>
+        <w:rPr>
+          <w:rFonts w:hint="eastAsia"/>
+        </w:rPr>
+        <w:t>S</w:t>
+      </w:r>
+      <w:r>
+        <w:t>napshot1</w:t>
+      </w:r>
+      <w:r>
+        <w:rPr>
+          <w:rFonts w:hint="eastAsia"/>
+        </w:rPr>
+        <w:t>，</w:t>
+      </w:r>
+      <w:r>
+        <w:rPr>
+          <w:rFonts w:hint="eastAsia"/>
+        </w:rPr>
+        <w:t>o</w:t>
+      </w:r>
+      <w:r>
+        <w:t>nly</w:t>
+      </w:r>
+      <w:r>
+        <w:t xml:space="preserve"> D</w:t>
+      </w:r>
+      <w:r>
+        <w:rPr>
+          <w:rFonts w:hint="eastAsia"/>
+        </w:rPr>
+        <w:t>ele</w:t>
+      </w:r>
+      <w:r>
+        <w:t>te button</w:t>
+      </w:r>
+      <w:r>
+        <w:t>s</w:t>
+      </w:r>
+      <w:r>
+        <w:t xml:space="preserve"> for Category 1 and Category 4 are enabled</w:t>
+      </w:r>
+      <w:r>
+        <w:t>, all other Delete buttons are disabled</w:t>
+      </w:r>
+      <w:r>
+        <w:rPr>
+          <w:rFonts w:hint="eastAsia"/>
+        </w:rPr>
+        <w:t>）</w:t>
+      </w:r>
+    </w:p>
+    <w:p>
+      <w:pPr>
+        <w:pStyle w:val="ListParagraph"/>
+        <w:numPr>
+          <w:ilvl w:val="1"/>
+          <w:numId w:val="2"/>
+        </w:numPr>
+        <w:ind w:leftChars="291" w:left="1060"/>
+      </w:pPr>
+      <w:r>
+        <w:t>O</w:t>
+      </w:r>
+      <w:r>
+        <w:t>nly WeightMin and WeightMax from the lowest / highest weight range can be edited</w:t>
+      </w:r>
+      <w:r>
+        <w:t>. (snapshot1, WeightMin and WeightMax fields are displayed on edit form for Category 1; snapshot2,  WeightMin and WeightMax fields are not displayed on edit form for Category 2)</w:t>
+      </w:r>
+    </w:p>
+    <w:p>
+      <w:pPr>
+        <w:pStyle w:val="ListParagraph"/>
+        <w:numPr>
+          <w:ilvl w:val="1"/>
+          <w:numId w:val="2"/>
+        </w:numPr>
+        <w:ind w:leftChars="291" w:left="1060"/>
+      </w:pPr>
+      <w:r>
+        <w:t>W</w:t>
+      </w:r>
+      <w:r>
+        <w:t>eight range of new category should be</w:t>
+      </w:r>
+      <w:r>
+        <w:t xml:space="preserve"> either</w:t>
+      </w:r>
+      <w:r>
+        <w:t xml:space="preserve"> lower than existing lowest weight range</w:t>
+      </w:r>
+      <w:r>
+        <w:t xml:space="preserve"> or higher than existing highest weight range.</w:t>
+      </w:r>
+    </w:p>
+    <w:p>
+      <w:r>
+        <w:rPr>
+          <w:rFonts w:hint="eastAsia"/>
+        </w:rPr>
+        <w:t>S</w:t>
+      </w:r>
+      <w:r>
+        <w:t>napshot1</w:t>
+      </w:r>
       <w:r>
         <w:rPr>
           <w:noProof/>
@@ -669,7 +1262,7 @@
                     <pic:cNvPicPr/>
                   </pic:nvPicPr>
                   <pic:blipFill>
-                    <a:blip r:embed="rId7"/>
+                    <a:blip r:embed="rId10"/>
                     <a:stretch>
                       <a:fillRect/>
                     </a:stretch>
@@ -690,7 +1283,18 @@
         </w:drawing>
       </w:r>
     </w:p>
-    <w:p/>
+    <w:p>
+      <w:r>
+        <w:rPr>
+          <w:rFonts w:hint="eastAsia"/>
+        </w:rPr>
+        <w:lastRenderedPageBreak/>
+        <w:t>S</w:t>
+      </w:r>
+      <w:r>
+        <w:t>napshot2</w:t>
+      </w:r>
+    </w:p>
     <w:p>
       <w:r>
         <w:rPr>
@@ -712,7 +1316,7 @@
                     <pic:cNvPicPr/>
                   </pic:nvPicPr>
                   <pic:blipFill>
-                    <a:blip r:embed="rId8"/>
+                    <a:blip r:embed="rId11"/>
                     <a:stretch>
                       <a:fillRect/>
                     </a:stretch>
@@ -734,13 +1338,196 @@
       </w:r>
     </w:p>
     <w:sectPr>
+      <w:footerReference w:type="default" r:id="rId12"/>
       <w:pgSz w:w="11906" w:h="16838"/>
-      <w:pgMar w:top="1440" w:right="1440" w:bottom="1440" w:left="1440" w:header="708" w:footer="708" w:gutter="0"/>
+      <w:pgMar w:top="1418" w:right="1797" w:bottom="1418" w:left="1797" w:header="709" w:footer="709" w:gutter="0"/>
       <w:cols w:space="708"/>
       <w:docGrid w:linePitch="360"/>
     </w:sectPr>
   </w:body>
 </w:document>
+</file>
+
+<file path=word/endnotes.xml><?xml version="1.0" encoding="utf-8"?>
+<w:endnotes xmlns:wpc="http://schemas.microsoft.com/office/word/2010/wordprocessingCanvas" xmlns:cx="http://schemas.microsoft.com/office/drawing/2014/chartex" xmlns:cx1="http://schemas.microsoft.com/office/drawing/2015/9/8/chartex" xmlns:cx2="http://schemas.microsoft.com/office/drawing/2015/10/21/chartex" xmlns:cx3="http://schemas.microsoft.com/office/drawing/2016/5/9/chartex" xmlns:cx4="http://schemas.microsoft.com/office/drawing/2016/5/10/chartex" xmlns:cx5="http://schemas.microsoft.com/office/drawing/2016/5/11/chartex" xmlns:cx6="http://schemas.microsoft.com/office/drawing/2016/5/12/chartex" xmlns:cx7="http://schemas.microsoft.com/office/drawing/2016/5/13/chartex" xmlns:cx8="http://schemas.microsoft.com/office/drawing/2016/5/14/chartex" xmlns:mc="http://schemas.openxmlformats.org/markup-compatibility/2006" xmlns:aink="http://schemas.microsoft.com/office/drawing/2016/ink" xmlns:am3d="http://schemas.microsoft.com/office/drawing/2017/model3d" xmlns:o="urn:schemas-microsoft-com:office:office" xmlns:r="http://schemas.openxmlformats.org/officeDocument/2006/relationships" xmlns:m="http://schemas.openxmlformats.org/officeDocument/2006/math" xmlns:v="urn:schemas-microsoft-com:vml" xmlns:wp14="http://schemas.microsoft.com/office/word/2010/wordprocessingDrawing" xmlns:wp="http://schemas.openxmlformats.org/drawingml/2006/wordprocessingDrawing" xmlns:w10="urn:schemas-microsoft-com:office:word" xmlns:w="http://schemas.openxmlformats.org/wordprocessingml/2006/main" xmlns:w14="http://schemas.microsoft.com/office/word/2010/wordml" xmlns:w15="http://schemas.microsoft.com/office/word/2012/wordml" xmlns:w16cex="http://schemas.microsoft.com/office/word/2018/wordml/cex" xmlns:w16cid="http://schemas.microsoft.com/office/word/2016/wordml/cid" xmlns:w16="http://schemas.microsoft.com/office/word/2018/wordml" xmlns:w16se="http://schemas.microsoft.com/office/word/2015/wordml/symex" xmlns:wpg="http://schemas.microsoft.com/office/word/2010/wordprocessingGroup" xmlns:wpi="http://schemas.microsoft.com/office/word/2010/wordprocessingInk" xmlns:wne="http://schemas.microsoft.com/office/word/2006/wordml" xmlns:wps="http://schemas.microsoft.com/office/word/2010/wordprocessingShape" mc:Ignorable="w14 w15 w16se w16cid w16 w16cex wp14">
+  <w:endnote w:type="separator" w:id="-1">
+    <w:p>
+      <w:pPr>
+        <w:spacing w:after="0" w:line="240" w:lineRule="auto"/>
+      </w:pPr>
+      <w:r>
+        <w:separator/>
+      </w:r>
+    </w:p>
+  </w:endnote>
+  <w:endnote w:type="continuationSeparator" w:id="0">
+    <w:p>
+      <w:pPr>
+        <w:spacing w:after="0" w:line="240" w:lineRule="auto"/>
+      </w:pPr>
+      <w:r>
+        <w:continuationSeparator/>
+      </w:r>
+    </w:p>
+  </w:endnote>
+</w:endnotes>
+</file>
+
+<file path=word/footer1.xml><?xml version="1.0" encoding="utf-8"?>
+<w:ftr xmlns:wpc="http://schemas.microsoft.com/office/word/2010/wordprocessingCanvas" xmlns:cx="http://schemas.microsoft.com/office/drawing/2014/chartex" xmlns:cx1="http://schemas.microsoft.com/office/drawing/2015/9/8/chartex" xmlns:cx2="http://schemas.microsoft.com/office/drawing/2015/10/21/chartex" xmlns:cx3="http://schemas.microsoft.com/office/drawing/2016/5/9/chartex" xmlns:cx4="http://schemas.microsoft.com/office/drawing/2016/5/10/chartex" xmlns:cx5="http://schemas.microsoft.com/office/drawing/2016/5/11/chartex" xmlns:cx6="http://schemas.microsoft.com/office/drawing/2016/5/12/chartex" xmlns:cx7="http://schemas.microsoft.com/office/drawing/2016/5/13/chartex" xmlns:cx8="http://schemas.microsoft.com/office/drawing/2016/5/14/chartex" xmlns:mc="http://schemas.openxmlformats.org/markup-compatibility/2006" xmlns:aink="http://schemas.microsoft.com/office/drawing/2016/ink" xmlns:am3d="http://schemas.microsoft.com/office/drawing/2017/model3d" xmlns:o="urn:schemas-microsoft-com:office:office" xmlns:r="http://schemas.openxmlformats.org/officeDocument/2006/relationships" xmlns:m="http://schemas.openxmlformats.org/officeDocument/2006/math" xmlns:v="urn:schemas-microsoft-com:vml" xmlns:wp14="http://schemas.microsoft.com/office/word/2010/wordprocessingDrawing" xmlns:wp="http://schemas.openxmlformats.org/drawingml/2006/wordprocessingDrawing" xmlns:w10="urn:schemas-microsoft-com:office:word" xmlns:w="http://schemas.openxmlformats.org/wordprocessingml/2006/main" xmlns:w14="http://schemas.microsoft.com/office/word/2010/wordml" xmlns:w15="http://schemas.microsoft.com/office/word/2012/wordml" xmlns:w16cex="http://schemas.microsoft.com/office/word/2018/wordml/cex" xmlns:w16cid="http://schemas.microsoft.com/office/word/2016/wordml/cid" xmlns:w16="http://schemas.microsoft.com/office/word/2018/wordml" xmlns:w16se="http://schemas.microsoft.com/office/word/2015/wordml/symex" xmlns:wpg="http://schemas.microsoft.com/office/word/2010/wordprocessingGroup" xmlns:wpi="http://schemas.microsoft.com/office/word/2010/wordprocessingInk" xmlns:wne="http://schemas.microsoft.com/office/word/2006/wordml" xmlns:wps="http://schemas.microsoft.com/office/word/2010/wordprocessingShape" mc:Ignorable="w14 w15 w16se w16cid w16 w16cex wp14">
+  <w:p>
+    <w:pPr>
+      <w:tabs>
+        <w:tab w:val="center" w:pos="4550"/>
+        <w:tab w:val="left" w:pos="5818"/>
+      </w:tabs>
+      <w:ind w:right="260"/>
+      <w:jc w:val="right"/>
+      <w:rPr>
+        <w:color w:val="222A35" w:themeColor="text2" w:themeShade="80"/>
+        <w:sz w:val="24"/>
+        <w:szCs w:val="24"/>
+      </w:rPr>
+    </w:pPr>
+    <w:r>
+      <w:rPr>
+        <w:color w:val="8496B0" w:themeColor="text2" w:themeTint="99"/>
+        <w:spacing w:val="60"/>
+        <w:sz w:val="24"/>
+        <w:szCs w:val="24"/>
+      </w:rPr>
+      <w:t>Page</w:t>
+    </w:r>
+    <w:r>
+      <w:rPr>
+        <w:color w:val="8496B0" w:themeColor="text2" w:themeTint="99"/>
+        <w:sz w:val="24"/>
+        <w:szCs w:val="24"/>
+      </w:rPr>
+      <w:t xml:space="preserve"> </w:t>
+    </w:r>
+    <w:r>
+      <w:rPr>
+        <w:color w:val="323E4F" w:themeColor="text2" w:themeShade="BF"/>
+        <w:sz w:val="24"/>
+        <w:szCs w:val="24"/>
+      </w:rPr>
+      <w:fldChar w:fldCharType="begin"/>
+    </w:r>
+    <w:r>
+      <w:rPr>
+        <w:color w:val="323E4F" w:themeColor="text2" w:themeShade="BF"/>
+        <w:sz w:val="24"/>
+        <w:szCs w:val="24"/>
+      </w:rPr>
+      <w:instrText xml:space="preserve"> PAGE   \* MERGEFORMAT </w:instrText>
+    </w:r>
+    <w:r>
+      <w:rPr>
+        <w:color w:val="323E4F" w:themeColor="text2" w:themeShade="BF"/>
+        <w:sz w:val="24"/>
+        <w:szCs w:val="24"/>
+      </w:rPr>
+      <w:fldChar w:fldCharType="separate"/>
+    </w:r>
+    <w:r>
+      <w:rPr>
+        <w:noProof/>
+        <w:color w:val="323E4F" w:themeColor="text2" w:themeShade="BF"/>
+        <w:sz w:val="24"/>
+        <w:szCs w:val="24"/>
+      </w:rPr>
+      <w:t>1</w:t>
+    </w:r>
+    <w:r>
+      <w:rPr>
+        <w:color w:val="323E4F" w:themeColor="text2" w:themeShade="BF"/>
+        <w:sz w:val="24"/>
+        <w:szCs w:val="24"/>
+      </w:rPr>
+      <w:fldChar w:fldCharType="end"/>
+    </w:r>
+    <w:r>
+      <w:rPr>
+        <w:color w:val="323E4F" w:themeColor="text2" w:themeShade="BF"/>
+        <w:sz w:val="24"/>
+        <w:szCs w:val="24"/>
+      </w:rPr>
+      <w:t xml:space="preserve"> | </w:t>
+    </w:r>
+    <w:r>
+      <w:rPr>
+        <w:color w:val="323E4F" w:themeColor="text2" w:themeShade="BF"/>
+        <w:sz w:val="24"/>
+        <w:szCs w:val="24"/>
+      </w:rPr>
+      <w:fldChar w:fldCharType="begin"/>
+    </w:r>
+    <w:r>
+      <w:rPr>
+        <w:color w:val="323E4F" w:themeColor="text2" w:themeShade="BF"/>
+        <w:sz w:val="24"/>
+        <w:szCs w:val="24"/>
+      </w:rPr>
+      <w:instrText xml:space="preserve"> NUMPAGES  \* Arabic  \* MERGEFORMAT </w:instrText>
+    </w:r>
+    <w:r>
+      <w:rPr>
+        <w:color w:val="323E4F" w:themeColor="text2" w:themeShade="BF"/>
+        <w:sz w:val="24"/>
+        <w:szCs w:val="24"/>
+      </w:rPr>
+      <w:fldChar w:fldCharType="separate"/>
+    </w:r>
+    <w:r>
+      <w:rPr>
+        <w:noProof/>
+        <w:color w:val="323E4F" w:themeColor="text2" w:themeShade="BF"/>
+        <w:sz w:val="24"/>
+        <w:szCs w:val="24"/>
+      </w:rPr>
+      <w:t>1</w:t>
+    </w:r>
+    <w:r>
+      <w:rPr>
+        <w:color w:val="323E4F" w:themeColor="text2" w:themeShade="BF"/>
+        <w:sz w:val="24"/>
+        <w:szCs w:val="24"/>
+      </w:rPr>
+      <w:fldChar w:fldCharType="end"/>
+    </w:r>
+  </w:p>
+  <w:p>
+    <w:pPr>
+      <w:pStyle w:val="Footer"/>
+    </w:pPr>
+  </w:p>
+</w:ftr>
+</file>
+
+<file path=word/footnotes.xml><?xml version="1.0" encoding="utf-8"?>
+<w:footnotes xmlns:wpc="http://schemas.microsoft.com/office/word/2010/wordprocessingCanvas" xmlns:cx="http://schemas.microsoft.com/office/drawing/2014/chartex" xmlns:cx1="http://schemas.microsoft.com/office/drawing/2015/9/8/chartex" xmlns:cx2="http://schemas.microsoft.com/office/drawing/2015/10/21/chartex" xmlns:cx3="http://schemas.microsoft.com/office/drawing/2016/5/9/chartex" xmlns:cx4="http://schemas.microsoft.com/office/drawing/2016/5/10/chartex" xmlns:cx5="http://schemas.microsoft.com/office/drawing/2016/5/11/chartex" xmlns:cx6="http://schemas.microsoft.com/office/drawing/2016/5/12/chartex" xmlns:cx7="http://schemas.microsoft.com/office/drawing/2016/5/13/chartex" xmlns:cx8="http://schemas.microsoft.com/office/drawing/2016/5/14/chartex" xmlns:mc="http://schemas.openxmlformats.org/markup-compatibility/2006" xmlns:aink="http://schemas.microsoft.com/office/drawing/2016/ink" xmlns:am3d="http://schemas.microsoft.com/office/drawing/2017/model3d" xmlns:o="urn:schemas-microsoft-com:office:office" xmlns:r="http://schemas.openxmlformats.org/officeDocument/2006/relationships" xmlns:m="http://schemas.openxmlformats.org/officeDocument/2006/math" xmlns:v="urn:schemas-microsoft-com:vml" xmlns:wp14="http://schemas.microsoft.com/office/word/2010/wordprocessingDrawing" xmlns:wp="http://schemas.openxmlformats.org/drawingml/2006/wordprocessingDrawing" xmlns:w10="urn:schemas-microsoft-com:office:word" xmlns:w="http://schemas.openxmlformats.org/wordprocessingml/2006/main" xmlns:w14="http://schemas.microsoft.com/office/word/2010/wordml" xmlns:w15="http://schemas.microsoft.com/office/word/2012/wordml" xmlns:w16cex="http://schemas.microsoft.com/office/word/2018/wordml/cex" xmlns:w16cid="http://schemas.microsoft.com/office/word/2016/wordml/cid" xmlns:w16="http://schemas.microsoft.com/office/word/2018/wordml" xmlns:w16se="http://schemas.microsoft.com/office/word/2015/wordml/symex" xmlns:wpg="http://schemas.microsoft.com/office/word/2010/wordprocessingGroup" xmlns:wpi="http://schemas.microsoft.com/office/word/2010/wordprocessingInk" xmlns:wne="http://schemas.microsoft.com/office/word/2006/wordml" xmlns:wps="http://schemas.microsoft.com/office/word/2010/wordprocessingShape" mc:Ignorable="w14 w15 w16se w16cid w16 w16cex wp14">
+  <w:footnote w:type="separator" w:id="-1">
+    <w:p>
+      <w:pPr>
+        <w:spacing w:after="0" w:line="240" w:lineRule="auto"/>
+      </w:pPr>
+      <w:r>
+        <w:separator/>
+      </w:r>
+    </w:p>
+  </w:footnote>
+  <w:footnote w:type="continuationSeparator" w:id="0">
+    <w:p>
+      <w:pPr>
+        <w:spacing w:after="0" w:line="240" w:lineRule="auto"/>
+      </w:pPr>
+      <w:r>
+        <w:continuationSeparator/>
+      </w:r>
+    </w:p>
+  </w:footnote>
+</w:footnotes>
 </file>
 
 <file path=word/numbering.xml><?xml version="1.0" encoding="utf-8"?>
@@ -834,8 +1621,124 @@
       </w:pPr>
     </w:lvl>
   </w:abstractNum>
+  <w:abstractNum w:abstractNumId="1" w15:restartNumberingAfterBreak="0">
+    <w:nsid w:val="582B2FD8"/>
+    <w:multiLevelType w:val="hybridMultilevel"/>
+    <w:tmpl w:val="6652C9A4"/>
+    <w:lvl w:ilvl="0" w:tplc="04090001">
+      <w:start w:val="1"/>
+      <w:numFmt w:val="bullet"/>
+      <w:lvlText w:val=""/>
+      <w:lvlJc w:val="left"/>
+      <w:pPr>
+        <w:ind w:left="420" w:hanging="420"/>
+      </w:pPr>
+      <w:rPr>
+        <w:rFonts w:ascii="Wingdings" w:hAnsi="Wingdings" w:hint="default"/>
+      </w:rPr>
+    </w:lvl>
+    <w:lvl w:ilvl="1" w:tplc="04090003">
+      <w:start w:val="1"/>
+      <w:numFmt w:val="bullet"/>
+      <w:lvlText w:val=""/>
+      <w:lvlJc w:val="left"/>
+      <w:pPr>
+        <w:ind w:left="840" w:hanging="420"/>
+      </w:pPr>
+      <w:rPr>
+        <w:rFonts w:ascii="Wingdings" w:hAnsi="Wingdings" w:hint="default"/>
+      </w:rPr>
+    </w:lvl>
+    <w:lvl w:ilvl="2" w:tplc="04090005" w:tentative="1">
+      <w:start w:val="1"/>
+      <w:numFmt w:val="bullet"/>
+      <w:lvlText w:val=""/>
+      <w:lvlJc w:val="left"/>
+      <w:pPr>
+        <w:ind w:left="1260" w:hanging="420"/>
+      </w:pPr>
+      <w:rPr>
+        <w:rFonts w:ascii="Wingdings" w:hAnsi="Wingdings" w:hint="default"/>
+      </w:rPr>
+    </w:lvl>
+    <w:lvl w:ilvl="3" w:tplc="04090001" w:tentative="1">
+      <w:start w:val="1"/>
+      <w:numFmt w:val="bullet"/>
+      <w:lvlText w:val=""/>
+      <w:lvlJc w:val="left"/>
+      <w:pPr>
+        <w:ind w:left="1680" w:hanging="420"/>
+      </w:pPr>
+      <w:rPr>
+        <w:rFonts w:ascii="Wingdings" w:hAnsi="Wingdings" w:hint="default"/>
+      </w:rPr>
+    </w:lvl>
+    <w:lvl w:ilvl="4" w:tplc="04090003" w:tentative="1">
+      <w:start w:val="1"/>
+      <w:numFmt w:val="bullet"/>
+      <w:lvlText w:val=""/>
+      <w:lvlJc w:val="left"/>
+      <w:pPr>
+        <w:ind w:left="2100" w:hanging="420"/>
+      </w:pPr>
+      <w:rPr>
+        <w:rFonts w:ascii="Wingdings" w:hAnsi="Wingdings" w:hint="default"/>
+      </w:rPr>
+    </w:lvl>
+    <w:lvl w:ilvl="5" w:tplc="04090005" w:tentative="1">
+      <w:start w:val="1"/>
+      <w:numFmt w:val="bullet"/>
+      <w:lvlText w:val=""/>
+      <w:lvlJc w:val="left"/>
+      <w:pPr>
+        <w:ind w:left="2520" w:hanging="420"/>
+      </w:pPr>
+      <w:rPr>
+        <w:rFonts w:ascii="Wingdings" w:hAnsi="Wingdings" w:hint="default"/>
+      </w:rPr>
+    </w:lvl>
+    <w:lvl w:ilvl="6" w:tplc="04090001" w:tentative="1">
+      <w:start w:val="1"/>
+      <w:numFmt w:val="bullet"/>
+      <w:lvlText w:val=""/>
+      <w:lvlJc w:val="left"/>
+      <w:pPr>
+        <w:ind w:left="2940" w:hanging="420"/>
+      </w:pPr>
+      <w:rPr>
+        <w:rFonts w:ascii="Wingdings" w:hAnsi="Wingdings" w:hint="default"/>
+      </w:rPr>
+    </w:lvl>
+    <w:lvl w:ilvl="7" w:tplc="04090003" w:tentative="1">
+      <w:start w:val="1"/>
+      <w:numFmt w:val="bullet"/>
+      <w:lvlText w:val=""/>
+      <w:lvlJc w:val="left"/>
+      <w:pPr>
+        <w:ind w:left="3360" w:hanging="420"/>
+      </w:pPr>
+      <w:rPr>
+        <w:rFonts w:ascii="Wingdings" w:hAnsi="Wingdings" w:hint="default"/>
+      </w:rPr>
+    </w:lvl>
+    <w:lvl w:ilvl="8" w:tplc="04090005" w:tentative="1">
+      <w:start w:val="1"/>
+      <w:numFmt w:val="bullet"/>
+      <w:lvlText w:val=""/>
+      <w:lvlJc w:val="left"/>
+      <w:pPr>
+        <w:ind w:left="3780" w:hanging="420"/>
+      </w:pPr>
+      <w:rPr>
+        <w:rFonts w:ascii="Wingdings" w:hAnsi="Wingdings" w:hint="default"/>
+      </w:rPr>
+    </w:lvl>
+  </w:abstractNum>
   <w:num w:numId="1">
     <w:abstractNumId w:val="0"/>
+  </w:num>
+  <w:num w:numId="2">
+    <w:abstractNumId w:val="1"/>
   </w:num>
 </w:numbering>
 </file>
@@ -963,6 +1866,7 @@
     <w:lsdException w:name="HTML Sample" w:semiHidden="1" w:unhideWhenUsed="1"/>
     <w:lsdException w:name="HTML Typewriter" w:semiHidden="1" w:unhideWhenUsed="1"/>
     <w:lsdException w:name="HTML Variable" w:semiHidden="1" w:unhideWhenUsed="1"/>
+    <w:lsdException w:name="Normal Table" w:semiHidden="1" w:unhideWhenUsed="1"/>
     <w:lsdException w:name="annotation subject" w:semiHidden="1" w:unhideWhenUsed="1"/>
     <w:lsdException w:name="No List" w:semiHidden="1" w:unhideWhenUsed="1"/>
     <w:lsdException w:name="Outline List 1" w:semiHidden="1" w:unhideWhenUsed="1"/>
@@ -1009,8 +1913,10 @@
     <w:lsdException w:name="Table Subtle 2" w:semiHidden="1" w:unhideWhenUsed="1"/>
     <w:lsdException w:name="Table Web 1" w:semiHidden="1" w:unhideWhenUsed="1"/>
     <w:lsdException w:name="Table Web 2" w:semiHidden="1" w:unhideWhenUsed="1"/>
+    <w:lsdException w:name="Table Web 3" w:semiHidden="1" w:unhideWhenUsed="1"/>
     <w:lsdException w:name="Balloon Text" w:semiHidden="1" w:unhideWhenUsed="1"/>
     <w:lsdException w:name="Table Grid" w:uiPriority="39"/>
+    <w:lsdException w:name="Table Theme" w:semiHidden="1" w:unhideWhenUsed="1"/>
     <w:lsdException w:name="Placeholder Text" w:semiHidden="1"/>
     <w:lsdException w:name="No Spacing" w:uiPriority="1" w:qFormat="1"/>
     <w:lsdException w:name="Light Shading" w:uiPriority="60"/>
@@ -1293,6 +2199,72 @@
       <w:contextualSpacing/>
     </w:pPr>
   </w:style>
+  <w:style w:type="paragraph" w:styleId="Header">
+    <w:name w:val="header"/>
+    <w:basedOn w:val="Normal"/>
+    <w:link w:val="HeaderChar"/>
+    <w:uiPriority w:val="99"/>
+    <w:unhideWhenUsed/>
+    <w:rsid w:val="001435D5"/>
+    <w:pPr>
+      <w:pBdr>
+        <w:bottom w:val="single" w:sz="6" w:space="1" w:color="auto"/>
+      </w:pBdr>
+      <w:tabs>
+        <w:tab w:val="center" w:pos="4320"/>
+        <w:tab w:val="right" w:pos="8640"/>
+      </w:tabs>
+      <w:snapToGrid w:val="0"/>
+      <w:spacing w:line="240" w:lineRule="auto"/>
+      <w:jc w:val="center"/>
+    </w:pPr>
+    <w:rPr>
+      <w:sz w:val="18"/>
+      <w:szCs w:val="18"/>
+    </w:rPr>
+  </w:style>
+  <w:style w:type="character" w:customStyle="1" w:styleId="HeaderChar">
+    <w:name w:val="Header Char"/>
+    <w:basedOn w:val="DefaultParagraphFont"/>
+    <w:link w:val="Header"/>
+    <w:uiPriority w:val="99"/>
+    <w:rsid w:val="001435D5"/>
+    <w:rPr>
+      <w:sz w:val="18"/>
+      <w:szCs w:val="18"/>
+    </w:rPr>
+  </w:style>
+  <w:style w:type="paragraph" w:styleId="Footer">
+    <w:name w:val="footer"/>
+    <w:basedOn w:val="Normal"/>
+    <w:link w:val="FooterChar"/>
+    <w:uiPriority w:val="99"/>
+    <w:unhideWhenUsed/>
+    <w:rsid w:val="001435D5"/>
+    <w:pPr>
+      <w:tabs>
+        <w:tab w:val="center" w:pos="4320"/>
+        <w:tab w:val="right" w:pos="8640"/>
+      </w:tabs>
+      <w:snapToGrid w:val="0"/>
+      <w:spacing w:line="240" w:lineRule="auto"/>
+    </w:pPr>
+    <w:rPr>
+      <w:sz w:val="18"/>
+      <w:szCs w:val="18"/>
+    </w:rPr>
+  </w:style>
+  <w:style w:type="character" w:customStyle="1" w:styleId="FooterChar">
+    <w:name w:val="Footer Char"/>
+    <w:basedOn w:val="DefaultParagraphFont"/>
+    <w:link w:val="Footer"/>
+    <w:uiPriority w:val="99"/>
+    <w:rsid w:val="001435D5"/>
+    <w:rPr>
+      <w:sz w:val="18"/>
+      <w:szCs w:val="18"/>
+    </w:rPr>
+  </w:style>
 </w:styles>
 </file>
 

</xml_diff>